<commit_message>
Add "read data" interactive exercise to week 3, general clean up elsewhere
</commit_message>
<xml_diff>
--- a/shiny_class_materials/shiny_class_learning_resources.docx
+++ b/shiny_class_materials/shiny_class_learning_resources.docx
@@ -47,11 +47,19 @@
           <w:rFonts w:ascii="Arial" w:hAnsi="Arial" w:cs="Arial"/>
         </w:rPr>
       </w:pPr>
-      <w:r>
-        <w:rPr>
-          <w:rFonts w:ascii="Arial" w:hAnsi="Arial" w:cs="Arial"/>
-        </w:rPr>
-        <w:t xml:space="preserve">Shiny’s website, </w:t>
+      <w:proofErr w:type="spellStart"/>
+      <w:r>
+        <w:rPr>
+          <w:rFonts w:ascii="Arial" w:hAnsi="Arial" w:cs="Arial"/>
+        </w:rPr>
+        <w:t>Shiny’s</w:t>
+      </w:r>
+      <w:proofErr w:type="spellEnd"/>
+      <w:r>
+        <w:rPr>
+          <w:rFonts w:ascii="Arial" w:hAnsi="Arial" w:cs="Arial"/>
+        </w:rPr>
+        <w:t xml:space="preserve"> website, </w:t>
       </w:r>
       <w:r>
         <w:rPr>
@@ -135,7 +143,7 @@
         </w:rPr>
         <w:t xml:space="preserve">  </w:t>
       </w:r>
-      <w:hyperlink r:id="rId7" w:history="1">
+      <w:hyperlink r:id="rId7" w:anchor="video-tutorials" w:history="1">
         <w:r>
           <w:rPr>
             <w:rStyle w:val="Hyperlink"/>
@@ -192,27 +200,13 @@
         </w:rPr>
         <w:t xml:space="preserve">  </w:t>
       </w:r>
-      <w:hyperlink r:id="rId8" w:history="1">
+      <w:hyperlink r:id="rId8" w:anchor="written-tutorials" w:history="1">
         <w:r>
           <w:rPr>
             <w:rStyle w:val="Hyperlink"/>
             <w:rFonts w:ascii="Arial" w:hAnsi="Arial" w:cs="Arial"/>
           </w:rPr>
-          <w:t>https://shiny.rstudio.com/tutorial/#</w:t>
-        </w:r>
-        <w:r>
-          <w:rPr>
-            <w:rStyle w:val="Hyperlink"/>
-            <w:rFonts w:ascii="Arial" w:hAnsi="Arial" w:cs="Arial"/>
-          </w:rPr>
-          <w:t>written</w:t>
-        </w:r>
-        <w:r>
-          <w:rPr>
-            <w:rStyle w:val="Hyperlink"/>
-            <w:rFonts w:ascii="Arial" w:hAnsi="Arial" w:cs="Arial"/>
-          </w:rPr>
-          <w:t>-tutorials</w:t>
+          <w:t>https://shiny.rstudio.com/tutorial/#written-tutorials</w:t>
         </w:r>
       </w:hyperlink>
       <w:r>
@@ -257,6 +251,12 @@
           <w:rFonts w:ascii="Arial" w:hAnsi="Arial" w:cs="Arial"/>
         </w:rPr>
         <w:t xml:space="preserve"> tutorial</w:t>
+      </w:r>
+      <w:r>
+        <w:rPr>
+          <w:rFonts w:ascii="Arial" w:hAnsi="Arial" w:cs="Arial"/>
+        </w:rPr>
+        <w:t xml:space="preserve"> but the written nature of the tutorial makes it easy to go back and find code and information</w:t>
       </w:r>
       <w:r>
         <w:rPr>
@@ -324,22 +324,68 @@
         <w:rPr>
           <w:rFonts w:ascii="Arial" w:hAnsi="Arial" w:cs="Arial"/>
         </w:rPr>
-        <w:t>Here are articles on specific topics we will cover</w:t>
-      </w:r>
-      <w:r>
-        <w:rPr>
-          <w:rFonts w:ascii="Arial" w:hAnsi="Arial" w:cs="Arial"/>
-        </w:rPr>
-        <w:t xml:space="preserve"> during the last couple of classes</w:t>
+        <w:t>These</w:t>
+      </w:r>
+      <w:r>
+        <w:rPr>
+          <w:rFonts w:ascii="Arial" w:hAnsi="Arial" w:cs="Arial"/>
+        </w:rPr>
+        <w:t xml:space="preserve"> are articles on specific topics </w:t>
+      </w:r>
+      <w:r>
+        <w:rPr>
+          <w:rFonts w:ascii="Arial" w:hAnsi="Arial" w:cs="Arial"/>
+        </w:rPr>
+        <w:t xml:space="preserve">that </w:t>
+      </w:r>
+      <w:r>
+        <w:rPr>
+          <w:rFonts w:ascii="Arial" w:hAnsi="Arial" w:cs="Arial"/>
+        </w:rPr>
+        <w:t>we will cover</w:t>
+      </w:r>
+      <w:r>
+        <w:rPr>
+          <w:rFonts w:ascii="Arial" w:hAnsi="Arial" w:cs="Arial"/>
+        </w:rPr>
+        <w:t xml:space="preserve"> and the classes where the topics come up</w:t>
+      </w:r>
+      <w:r>
+        <w:rPr>
+          <w:rFonts w:ascii="Arial" w:hAnsi="Arial" w:cs="Arial"/>
+        </w:rPr>
+        <w:t>.</w:t>
+      </w:r>
+    </w:p>
+    <w:p>
+      <w:pPr>
+        <w:rPr>
+          <w:rFonts w:ascii="Arial" w:hAnsi="Arial" w:cs="Arial"/>
+        </w:rPr>
+      </w:pPr>
+      <w:r>
+        <w:rPr>
+          <w:rFonts w:ascii="Arial" w:hAnsi="Arial" w:cs="Arial"/>
+        </w:rPr>
+        <w:t xml:space="preserve">Class 4: Shiny HTML Tags Glossary: </w:t>
+      </w:r>
+      <w:hyperlink r:id="rId10" w:history="1">
+        <w:r>
+          <w:rPr>
+            <w:rStyle w:val="Hyperlink"/>
+            <w:rFonts w:ascii="Arial" w:hAnsi="Arial" w:cs="Arial"/>
+          </w:rPr>
+          <w:t>https://shiny.rstudio.com/articles/tag-glossary.html</w:t>
+        </w:r>
+      </w:hyperlink>
+      <w:r>
+        <w:rPr>
+          <w:rFonts w:ascii="Arial" w:hAnsi="Arial" w:cs="Arial"/>
+        </w:rPr>
+        <w:t xml:space="preserve"> </w:t>
       </w:r>
       <w:bookmarkStart w:id="0" w:name="_GoBack"/>
       <w:bookmarkEnd w:id="0"/>
-      <w:r>
-        <w:rPr>
-          <w:rFonts w:ascii="Arial" w:hAnsi="Arial" w:cs="Arial"/>
-        </w:rPr>
-        <w:t>.</w:t>
-      </w:r>
     </w:p>
     <w:p>
       <w:pPr>
@@ -353,7 +399,7 @@
         </w:rPr>
         <w:t xml:space="preserve">Class 6: Plot interaction, </w:t>
       </w:r>
-      <w:hyperlink r:id="rId10" w:history="1">
+      <w:hyperlink r:id="rId11" w:history="1">
         <w:r>
           <w:rPr>
             <w:rStyle w:val="Hyperlink"/>
@@ -375,7 +421,7 @@
         </w:rPr>
         <w:t xml:space="preserve">Class 6: Selecting rows of data, </w:t>
       </w:r>
-      <w:hyperlink r:id="rId11" w:history="1">
+      <w:hyperlink r:id="rId12" w:history="1">
         <w:r>
           <w:rPr>
             <w:rStyle w:val="Hyperlink"/>
@@ -397,7 +443,7 @@
         </w:rPr>
         <w:t xml:space="preserve">Class 7: Action buttons, </w:t>
       </w:r>
-      <w:hyperlink r:id="rId12" w:history="1">
+      <w:hyperlink r:id="rId13" w:history="1">
         <w:r>
           <w:rPr>
             <w:rStyle w:val="Hyperlink"/>
@@ -433,7 +479,7 @@
         </w:rPr>
         <w:t xml:space="preserve">: </w:t>
       </w:r>
-      <w:hyperlink r:id="rId13" w:history="1">
+      <w:hyperlink r:id="rId14" w:history="1">
         <w:r>
           <w:rPr>
             <w:rStyle w:val="Hyperlink"/>
@@ -453,7 +499,29 @@
         <w:rPr>
           <w:rFonts w:ascii="Arial" w:hAnsi="Arial" w:cs="Arial"/>
         </w:rPr>
-        <w:t xml:space="preserve">There are many apps to explore above and beyond the 11 apps that can be run in R with runExamples().  These can be good starting points for code when building your own app.  </w:t>
+        <w:t xml:space="preserve">There are many apps to explore above and beyond the 11 apps that can be run in R with </w:t>
+      </w:r>
+      <w:proofErr w:type="spellStart"/>
+      <w:proofErr w:type="gramStart"/>
+      <w:r>
+        <w:rPr>
+          <w:rFonts w:ascii="Arial" w:hAnsi="Arial" w:cs="Arial"/>
+        </w:rPr>
+        <w:t>runExamples</w:t>
+      </w:r>
+      <w:proofErr w:type="spellEnd"/>
+      <w:r>
+        <w:rPr>
+          <w:rFonts w:ascii="Arial" w:hAnsi="Arial" w:cs="Arial"/>
+        </w:rPr>
+        <w:t>(</w:t>
+      </w:r>
+      <w:proofErr w:type="gramEnd"/>
+      <w:r>
+        <w:rPr>
+          <w:rFonts w:ascii="Arial" w:hAnsi="Arial" w:cs="Arial"/>
+        </w:rPr>
+        <w:t xml:space="preserve">).  These can be good starting points for code when building your own app.  </w:t>
       </w:r>
     </w:p>
     <w:p>
@@ -480,7 +548,7 @@
         </w:rPr>
         <w:t xml:space="preserve">allery, </w:t>
       </w:r>
-      <w:hyperlink r:id="rId14" w:history="1">
+      <w:hyperlink r:id="rId15" w:history="1">
         <w:r>
           <w:rPr>
             <w:rStyle w:val="Hyperlink"/>
@@ -500,7 +568,21 @@
         <w:rPr>
           <w:rFonts w:ascii="Arial" w:hAnsi="Arial" w:cs="Arial"/>
         </w:rPr>
-        <w:t xml:space="preserve">Class 7: navlistPanel </w:t>
+        <w:t xml:space="preserve">Class 7: </w:t>
+      </w:r>
+      <w:proofErr w:type="spellStart"/>
+      <w:r>
+        <w:rPr>
+          <w:rFonts w:ascii="Arial" w:hAnsi="Arial" w:cs="Arial"/>
+        </w:rPr>
+        <w:t>navlistPanel</w:t>
+      </w:r>
+      <w:proofErr w:type="spellEnd"/>
+      <w:r>
+        <w:rPr>
+          <w:rFonts w:ascii="Arial" w:hAnsi="Arial" w:cs="Arial"/>
+        </w:rPr>
+        <w:t xml:space="preserve"> </w:t>
       </w:r>
       <w:r>
         <w:rPr>
@@ -514,7 +596,7 @@
         </w:rPr>
         <w:t xml:space="preserve">xample, </w:t>
       </w:r>
-      <w:hyperlink r:id="rId15" w:history="1">
+      <w:hyperlink r:id="rId16" w:history="1">
         <w:r>
           <w:rPr>
             <w:rStyle w:val="Hyperlink"/>
@@ -532,7 +614,7 @@
       </w:pPr>
     </w:p>
     <w:sectPr>
-      <w:footerReference w:type="default" r:id="rId16"/>
+      <w:footerReference w:type="default" r:id="rId17"/>
       <w:pgSz w:w="12240" w:h="15840"/>
       <w:pgMar w:top="720" w:right="720" w:bottom="720" w:left="720" w:header="720" w:footer="720" w:gutter="0"/>
       <w:cols w:space="720"/>
@@ -662,7 +744,7 @@
         <w:sz w:val="16"/>
         <w:szCs w:val="16"/>
       </w:rPr>
-      <w:t>2019-09-20</w:t>
+      <w:t>2019-09-23</w:t>
     </w:r>
     <w:r>
       <w:rPr>
@@ -2939,7 +3021,7 @@
       </w:pPr>
     </w:pPrDefault>
   </w:docDefaults>
-  <w:latentStyles w:defLockedState="0" w:defUIPriority="99" w:defSemiHidden="0" w:defUnhideWhenUsed="0" w:defQFormat="0" w:count="377">
+  <w:latentStyles w:defLockedState="0" w:defUIPriority="99" w:defSemiHidden="0" w:defUnhideWhenUsed="0" w:defQFormat="0" w:count="375">
     <w:lsdException w:name="Normal" w:uiPriority="0" w:qFormat="1"/>
     <w:lsdException w:name="heading 1" w:uiPriority="9" w:qFormat="1"/>
     <w:lsdException w:name="heading 2" w:semiHidden="1" w:uiPriority="9" w:unhideWhenUsed="1" w:qFormat="1"/>
@@ -3315,8 +3397,6 @@
     <w:lsdException w:name="Smart Hyperlink" w:semiHidden="1" w:unhideWhenUsed="1"/>
     <w:lsdException w:name="Hashtag" w:semiHidden="1" w:unhideWhenUsed="1"/>
     <w:lsdException w:name="Unresolved Mention" w:semiHidden="1" w:unhideWhenUsed="1"/>
-    <w:lsdException w:name="Smart Link" w:semiHidden="1" w:unhideWhenUsed="1"/>
-    <w:lsdException w:name="Smart Link Error" w:semiHidden="1" w:unhideWhenUsed="1"/>
   </w:latentStyles>
   <w:style w:type="paragraph" w:default="1" w:styleId="Normal">
     <w:name w:val="Normal"/>

</xml_diff>

<commit_message>
Edit syllabus docx to get ready for first class
</commit_message>
<xml_diff>
--- a/shiny_class_materials/shiny_class_learning_resources.docx
+++ b/shiny_class_materials/shiny_class_learning_resources.docx
@@ -354,7 +354,7 @@
         <w:rPr>
           <w:rFonts w:ascii="Arial" w:hAnsi="Arial" w:cs="Arial"/>
         </w:rPr>
-        <w:t>.</w:t>
+        <w:t>:</w:t>
       </w:r>
     </w:p>
     <w:p>
@@ -384,8 +384,6 @@
         </w:rPr>
         <w:t xml:space="preserve"> </w:t>
       </w:r>
-      <w:bookmarkStart w:id="0" w:name="_GoBack"/>
-      <w:bookmarkEnd w:id="0"/>
     </w:p>
     <w:p>
       <w:pPr>
@@ -488,6 +486,8 @@
           <w:t>https://shiny.rstudio.com/gallery/</w:t>
         </w:r>
       </w:hyperlink>
+      <w:bookmarkStart w:id="0" w:name="_GoBack"/>
+      <w:bookmarkEnd w:id="0"/>
     </w:p>
     <w:p>
       <w:pPr>
@@ -744,7 +744,7 @@
         <w:sz w:val="16"/>
         <w:szCs w:val="16"/>
       </w:rPr>
-      <w:t>2019-09-23</w:t>
+      <w:t>2019-09-26</w:t>
     </w:r>
     <w:r>
       <w:rPr>

</xml_diff>

<commit_message>
Bring app sharing earlier if possible
</commit_message>
<xml_diff>
--- a/shiny_class_materials/shiny_class_learning_resources.docx
+++ b/shiny_class_materials/shiny_class_learning_resources.docx
@@ -486,8 +486,6 @@
           <w:t>https://shiny.rstudio.com/gallery/</w:t>
         </w:r>
       </w:hyperlink>
-      <w:bookmarkStart w:id="0" w:name="_GoBack"/>
-      <w:bookmarkEnd w:id="0"/>
     </w:p>
     <w:p>
       <w:pPr>
@@ -561,6 +559,7 @@
     <w:p>
       <w:pPr>
         <w:rPr>
+          <w:rStyle w:val="Hyperlink"/>
           <w:rFonts w:ascii="Arial" w:hAnsi="Arial" w:cs="Arial"/>
         </w:rPr>
       </w:pPr>
@@ -610,11 +609,134 @@
       <w:pPr>
         <w:rPr>
           <w:rFonts w:ascii="Arial" w:hAnsi="Arial" w:cs="Arial"/>
+          <w:b/>
+        </w:rPr>
+      </w:pPr>
+      <w:r>
+        <w:rPr>
+          <w:rFonts w:ascii="Arial" w:hAnsi="Arial" w:cs="Arial"/>
+          <w:b/>
+        </w:rPr>
+        <w:t>Sharing</w:t>
+      </w:r>
+      <w:r>
+        <w:rPr>
+          <w:rFonts w:ascii="Arial" w:hAnsi="Arial" w:cs="Arial"/>
+          <w:b/>
+        </w:rPr>
+        <w:t xml:space="preserve"> apps</w:t>
+      </w:r>
+    </w:p>
+    <w:p>
+      <w:pPr>
+        <w:rPr>
+          <w:rFonts w:ascii="Arial" w:hAnsi="Arial" w:cs="Arial"/>
+        </w:rPr>
+      </w:pPr>
+      <w:r>
+        <w:rPr>
+          <w:rFonts w:ascii="Arial" w:hAnsi="Arial" w:cs="Arial"/>
+        </w:rPr>
+        <w:t xml:space="preserve">Lesson 7 from the written tutorial goes over sharing </w:t>
+      </w:r>
+      <w:r>
+        <w:rPr>
+          <w:rFonts w:ascii="Arial" w:hAnsi="Arial" w:cs="Arial"/>
+        </w:rPr>
+        <w:t>apps as R scripts or sharing</w:t>
+      </w:r>
+      <w:r>
+        <w:rPr>
+          <w:rFonts w:ascii="Arial" w:hAnsi="Arial" w:cs="Arial"/>
+        </w:rPr>
+        <w:t xml:space="preserve"> apps</w:t>
+      </w:r>
+      <w:r>
+        <w:rPr>
+          <w:rFonts w:ascii="Arial" w:hAnsi="Arial" w:cs="Arial"/>
+        </w:rPr>
+        <w:t xml:space="preserve"> as a web page</w:t>
+      </w:r>
+      <w:r>
+        <w:rPr>
+          <w:rFonts w:ascii="Arial" w:hAnsi="Arial" w:cs="Arial"/>
+        </w:rPr>
+        <w:t xml:space="preserve">: </w:t>
+      </w:r>
+      <w:hyperlink r:id="rId17" w:history="1">
+        <w:r>
+          <w:rPr>
+            <w:rStyle w:val="Hyperlink"/>
+            <w:rFonts w:ascii="Arial" w:hAnsi="Arial" w:cs="Arial"/>
+          </w:rPr>
+          <w:t>https://shiny.rstudio.com/tutorial/written-tutorial/lesson7/</w:t>
+        </w:r>
+      </w:hyperlink>
+      <w:r>
+        <w:rPr>
+          <w:rFonts w:ascii="Arial" w:hAnsi="Arial" w:cs="Arial"/>
+        </w:rPr>
+        <w:t xml:space="preserve"> </w:t>
+      </w:r>
+      <w:bookmarkStart w:id="0" w:name="_GoBack"/>
+      <w:bookmarkEnd w:id="0"/>
+    </w:p>
+    <w:p>
+      <w:pPr>
+        <w:rPr>
+          <w:rFonts w:ascii="Arial" w:hAnsi="Arial" w:cs="Arial"/>
+        </w:rPr>
+      </w:pPr>
+      <w:r>
+        <w:rPr>
+          <w:rFonts w:ascii="Arial" w:hAnsi="Arial" w:cs="Arial"/>
+        </w:rPr>
+        <w:t xml:space="preserve">One option for </w:t>
+      </w:r>
+      <w:r>
+        <w:rPr>
+          <w:rFonts w:ascii="Arial" w:hAnsi="Arial" w:cs="Arial"/>
+        </w:rPr>
+        <w:t>sharing</w:t>
+      </w:r>
+      <w:r>
+        <w:rPr>
+          <w:rFonts w:ascii="Arial" w:hAnsi="Arial" w:cs="Arial"/>
+        </w:rPr>
+        <w:t xml:space="preserve"> an app is to get an account at </w:t>
+      </w:r>
+      <w:hyperlink r:id="rId18" w:history="1">
+        <w:r>
+          <w:rPr>
+            <w:rStyle w:val="Hyperlink"/>
+            <w:rFonts w:ascii="Arial" w:hAnsi="Arial" w:cs="Arial"/>
+          </w:rPr>
+          <w:t>https://www.shinyapps.io</w:t>
+        </w:r>
+      </w:hyperlink>
+      <w:r>
+        <w:rPr>
+          <w:rFonts w:ascii="Arial" w:hAnsi="Arial" w:cs="Arial"/>
+        </w:rPr>
+        <w:t xml:space="preserve">. </w:t>
+      </w:r>
+    </w:p>
+    <w:p>
+      <w:pPr>
+        <w:rPr>
+          <w:rFonts w:ascii="Arial" w:hAnsi="Arial" w:cs="Arial"/>
+        </w:rPr>
+      </w:pPr>
+    </w:p>
+    <w:p>
+      <w:pPr>
+        <w:rPr>
+          <w:rFonts w:ascii="Arial" w:hAnsi="Arial" w:cs="Arial"/>
         </w:rPr>
       </w:pPr>
     </w:p>
     <w:sectPr>
-      <w:footerReference w:type="default" r:id="rId17"/>
+      <w:footerReference w:type="default" r:id="rId19"/>
       <w:pgSz w:w="12240" w:h="15840"/>
       <w:pgMar w:top="720" w:right="720" w:bottom="720" w:left="720" w:header="720" w:footer="720" w:gutter="0"/>
       <w:cols w:space="720"/>
@@ -744,7 +866,7 @@
         <w:sz w:val="16"/>
         <w:szCs w:val="16"/>
       </w:rPr>
-      <w:t>2019-09-26</w:t>
+      <w:t>2019-09-30</w:t>
     </w:r>
     <w:r>
       <w:rPr>

</xml_diff>

<commit_message>
Work on interactive coding activities for class 3
</commit_message>
<xml_diff>
--- a/shiny_class_materials/shiny_class_learning_resources.docx
+++ b/shiny_class_materials/shiny_class_learning_resources.docx
@@ -122,6 +122,35 @@
         </w:rPr>
         <w:t>Below are links to materials I used when putting together the class topics and exercises.</w:t>
       </w:r>
+      <w:r>
+        <w:rPr>
+          <w:rFonts w:ascii="Arial" w:hAnsi="Arial" w:cs="Arial"/>
+        </w:rPr>
+        <w:t xml:space="preserve">  Another resource that will be useful in the future is the “Mastering Shiny” book by Hadley Wickham.  It is being written now, but you can see a current draft at </w:t>
+      </w:r>
+      <w:hyperlink r:id="rId7" w:history="1">
+        <w:r>
+          <w:rPr>
+            <w:rStyle w:val="Hyperlink"/>
+            <w:rFonts w:ascii="Arial" w:hAnsi="Arial" w:cs="Arial"/>
+          </w:rPr>
+          <w:t>https://mastering-shiny.org/</w:t>
+        </w:r>
+      </w:hyperlink>
+      <w:r>
+        <w:rPr>
+          <w:rFonts w:ascii="Arial" w:hAnsi="Arial" w:cs="Arial"/>
+        </w:rPr>
+        <w:t>.</w:t>
+      </w:r>
+      <w:r>
+        <w:rPr>
+          <w:rFonts w:ascii="Arial" w:hAnsi="Arial" w:cs="Arial"/>
+        </w:rPr>
+        <w:t xml:space="preserve"> </w:t>
+      </w:r>
+      <w:bookmarkStart w:id="0" w:name="_GoBack"/>
+      <w:bookmarkEnd w:id="0"/>
     </w:p>
     <w:p>
       <w:pPr>
@@ -143,7 +172,7 @@
         </w:rPr>
         <w:t xml:space="preserve">  </w:t>
       </w:r>
-      <w:hyperlink r:id="rId7" w:anchor="video-tutorials" w:history="1">
+      <w:hyperlink r:id="rId8" w:anchor="video-tutorials" w:history="1">
         <w:r>
           <w:rPr>
             <w:rStyle w:val="Hyperlink"/>
@@ -200,7 +229,7 @@
         </w:rPr>
         <w:t xml:space="preserve">  </w:t>
       </w:r>
-      <w:hyperlink r:id="rId8" w:anchor="written-tutorials" w:history="1">
+      <w:hyperlink r:id="rId9" w:anchor="written-tutorials" w:history="1">
         <w:r>
           <w:rPr>
             <w:rStyle w:val="Hyperlink"/>
@@ -285,7 +314,7 @@
         </w:rPr>
         <w:t xml:space="preserve">: </w:t>
       </w:r>
-      <w:hyperlink r:id="rId9" w:history="1">
+      <w:hyperlink r:id="rId10" w:history="1">
         <w:r>
           <w:rPr>
             <w:rStyle w:val="Hyperlink"/>
@@ -369,7 +398,7 @@
         </w:rPr>
         <w:t xml:space="preserve">Class 4: Shiny HTML Tags Glossary: </w:t>
       </w:r>
-      <w:hyperlink r:id="rId10" w:history="1">
+      <w:hyperlink r:id="rId11" w:history="1">
         <w:r>
           <w:rPr>
             <w:rStyle w:val="Hyperlink"/>
@@ -397,7 +426,7 @@
         </w:rPr>
         <w:t xml:space="preserve">Class 6: Plot interaction, </w:t>
       </w:r>
-      <w:hyperlink r:id="rId11" w:history="1">
+      <w:hyperlink r:id="rId12" w:history="1">
         <w:r>
           <w:rPr>
             <w:rStyle w:val="Hyperlink"/>
@@ -419,7 +448,7 @@
         </w:rPr>
         <w:t xml:space="preserve">Class 6: Selecting rows of data, </w:t>
       </w:r>
-      <w:hyperlink r:id="rId12" w:history="1">
+      <w:hyperlink r:id="rId13" w:history="1">
         <w:r>
           <w:rPr>
             <w:rStyle w:val="Hyperlink"/>
@@ -441,7 +470,7 @@
         </w:rPr>
         <w:t xml:space="preserve">Class 7: Action buttons, </w:t>
       </w:r>
-      <w:hyperlink r:id="rId13" w:history="1">
+      <w:hyperlink r:id="rId14" w:history="1">
         <w:r>
           <w:rPr>
             <w:rStyle w:val="Hyperlink"/>
@@ -477,7 +506,7 @@
         </w:rPr>
         <w:t xml:space="preserve">: </w:t>
       </w:r>
-      <w:hyperlink r:id="rId14" w:history="1">
+      <w:hyperlink r:id="rId15" w:history="1">
         <w:r>
           <w:rPr>
             <w:rStyle w:val="Hyperlink"/>
@@ -546,7 +575,7 @@
         </w:rPr>
         <w:t xml:space="preserve">allery, </w:t>
       </w:r>
-      <w:hyperlink r:id="rId15" w:history="1">
+      <w:hyperlink r:id="rId16" w:history="1">
         <w:r>
           <w:rPr>
             <w:rStyle w:val="Hyperlink"/>
@@ -595,7 +624,7 @@
         </w:rPr>
         <w:t xml:space="preserve">xample, </w:t>
       </w:r>
-      <w:hyperlink r:id="rId16" w:history="1">
+      <w:hyperlink r:id="rId17" w:history="1">
         <w:r>
           <w:rPr>
             <w:rStyle w:val="Hyperlink"/>
@@ -663,7 +692,7 @@
         </w:rPr>
         <w:t xml:space="preserve">: </w:t>
       </w:r>
-      <w:hyperlink r:id="rId17" w:history="1">
+      <w:hyperlink r:id="rId18" w:history="1">
         <w:r>
           <w:rPr>
             <w:rStyle w:val="Hyperlink"/>
@@ -678,8 +707,6 @@
         </w:rPr>
         <w:t xml:space="preserve"> </w:t>
       </w:r>
-      <w:bookmarkStart w:id="0" w:name="_GoBack"/>
-      <w:bookmarkEnd w:id="0"/>
     </w:p>
     <w:p>
       <w:pPr>
@@ -705,7 +732,7 @@
         </w:rPr>
         <w:t xml:space="preserve"> an app is to get an account at </w:t>
       </w:r>
-      <w:hyperlink r:id="rId18" w:history="1">
+      <w:hyperlink r:id="rId19" w:history="1">
         <w:r>
           <w:rPr>
             <w:rStyle w:val="Hyperlink"/>
@@ -728,15 +755,8 @@
         </w:rPr>
       </w:pPr>
     </w:p>
-    <w:p>
-      <w:pPr>
-        <w:rPr>
-          <w:rFonts w:ascii="Arial" w:hAnsi="Arial" w:cs="Arial"/>
-        </w:rPr>
-      </w:pPr>
-    </w:p>
     <w:sectPr>
-      <w:footerReference w:type="default" r:id="rId19"/>
+      <w:footerReference w:type="default" r:id="rId20"/>
       <w:pgSz w:w="12240" w:h="15840"/>
       <w:pgMar w:top="720" w:right="720" w:bottom="720" w:left="720" w:header="720" w:footer="720" w:gutter="0"/>
       <w:cols w:space="720"/>
@@ -866,7 +886,7 @@
         <w:sz w:val="16"/>
         <w:szCs w:val="16"/>
       </w:rPr>
-      <w:t>2019-09-30</w:t>
+      <w:t>2019-10-08</w:t>
     </w:r>
     <w:r>
       <w:rPr>

</xml_diff>